<commit_message>
add new about-us description
</commit_message>
<xml_diff>
--- a/updates.docx
+++ b/updates.docx
@@ -17,35 +17,7 @@
         <w:rPr>
           <w:strike/>
         </w:rPr>
-        <w:t xml:space="preserve">Add the </w:t>
-      </w:r>
-      <w:proofErr w:type="spellStart"/>
-      <w:r>
-        <w:rPr>
-          <w:strike/>
-        </w:rPr>
-        <w:t>youtube</w:t>
-      </w:r>
-      <w:proofErr w:type="spellEnd"/>
-      <w:r>
-        <w:rPr>
-          <w:strike/>
-        </w:rPr>
-        <w:t xml:space="preserve"> and </w:t>
-      </w:r>
-      <w:proofErr w:type="spellStart"/>
-      <w:r>
-        <w:rPr>
-          <w:strike/>
-        </w:rPr>
-        <w:t>insta</w:t>
-      </w:r>
-      <w:proofErr w:type="spellEnd"/>
-      <w:r>
-        <w:rPr>
-          <w:strike/>
-        </w:rPr>
-        <w:t xml:space="preserve"> links</w:t>
+        <w:t>Add the youtube and insta links</w:t>
       </w:r>
     </w:p>
     <w:p>
@@ -297,21 +269,7 @@
         <w:rPr>
           <w:strike/>
         </w:rPr>
-        <w:t xml:space="preserve">Make a </w:t>
-      </w:r>
-      <w:proofErr w:type="spellStart"/>
-      <w:r>
-        <w:rPr>
-          <w:strike/>
-        </w:rPr>
-        <w:t>github</w:t>
-      </w:r>
-      <w:proofErr w:type="spellEnd"/>
-      <w:r>
-        <w:rPr>
-          <w:strike/>
-        </w:rPr>
-        <w:t xml:space="preserve"> repo for this</w:t>
+        <w:t>Make a github repo for this</w:t>
       </w:r>
       <w:r>
         <w:rPr>
@@ -397,19 +355,11 @@
           <w:strike/>
         </w:rPr>
       </w:pPr>
-      <w:proofErr w:type="spellStart"/>
-      <w:r>
-        <w:rPr>
-          <w:strike/>
-        </w:rPr>
-        <w:t>Paypal</w:t>
-      </w:r>
-      <w:proofErr w:type="spellEnd"/>
-      <w:r>
-        <w:rPr>
-          <w:strike/>
-        </w:rPr>
-        <w:t xml:space="preserve"> for now</w:t>
+      <w:r>
+        <w:rPr>
+          <w:strike/>
+        </w:rPr>
+        <w:t>Paypal for now</w:t>
       </w:r>
     </w:p>
     <w:p>
@@ -605,17 +555,51 @@
           <w:ilvl w:val="0"/>
           <w:numId w:val="1"/>
         </w:numPr>
-      </w:pPr>
-      <w:r>
-        <w:t xml:space="preserve">Change the </w:t>
-      </w:r>
-      <w:proofErr w:type="spellStart"/>
-      <w:r>
-        <w:t>css</w:t>
-      </w:r>
-      <w:proofErr w:type="spellEnd"/>
-      <w:r>
-        <w:t xml:space="preserve"> styles file name</w:t>
+        <w:rPr>
+          <w:strike/>
+        </w:rPr>
+      </w:pPr>
+      <w:r>
+        <w:rPr>
+          <w:strike/>
+        </w:rPr>
+        <w:t>Picture of food in the gallery</w:t>
+      </w:r>
+    </w:p>
+    <w:p>
+      <w:pPr>
+        <w:pStyle w:val="ListParagraph"/>
+        <w:numPr>
+          <w:ilvl w:val="0"/>
+          <w:numId w:val="1"/>
+        </w:numPr>
+      </w:pPr>
+      <w:r>
+        <w:t>Make the about us and our progress combined before the event section</w:t>
+      </w:r>
+    </w:p>
+    <w:p>
+      <w:pPr>
+        <w:pStyle w:val="ListParagraph"/>
+        <w:numPr>
+          <w:ilvl w:val="0"/>
+          <w:numId w:val="1"/>
+        </w:numPr>
+      </w:pPr>
+      <w:r>
+        <w:t>Add the new description for the donate section</w:t>
+      </w:r>
+    </w:p>
+    <w:p>
+      <w:pPr>
+        <w:pStyle w:val="ListParagraph"/>
+        <w:numPr>
+          <w:ilvl w:val="0"/>
+          <w:numId w:val="1"/>
+        </w:numPr>
+      </w:pPr>
+      <w:r>
+        <w:t>Change the css styles file name</w:t>
       </w:r>
     </w:p>
     <w:p>
@@ -656,18 +640,6 @@
         </w:numPr>
       </w:pPr>
       <w:r>
-        <w:t>Picture of food in the gallery</w:t>
-      </w:r>
-    </w:p>
-    <w:p>
-      <w:pPr>
-        <w:pStyle w:val="ListParagraph"/>
-        <w:numPr>
-          <w:ilvl w:val="0"/>
-          <w:numId w:val="1"/>
-        </w:numPr>
-      </w:pPr>
-      <w:r>
         <w:t>In the event cards, place the caption title besides the date rather than beneath</w:t>
       </w:r>
     </w:p>
@@ -680,18 +652,6 @@
         </w:numPr>
       </w:pPr>
       <w:r>
-        <w:t>Make the alignment of the cards the same</w:t>
-      </w:r>
-    </w:p>
-    <w:p>
-      <w:pPr>
-        <w:pStyle w:val="ListParagraph"/>
-        <w:numPr>
-          <w:ilvl w:val="0"/>
-          <w:numId w:val="1"/>
-        </w:numPr>
-      </w:pPr>
-      <w:r>
         <w:t>Make the event cards clickable such that a modal pops up to shower the bigger image</w:t>
       </w:r>
     </w:p>
@@ -758,6 +718,7 @@
         </w:numPr>
       </w:pPr>
       <w:r>
+        <w:lastRenderedPageBreak/>
         <w:t>In the aims part – add a read more button leading to the manifesto page discussing</w:t>
       </w:r>
     </w:p>
@@ -770,7 +731,6 @@
         </w:numPr>
       </w:pPr>
       <w:r>
-        <w:lastRenderedPageBreak/>
         <w:t>Structure of events</w:t>
       </w:r>
     </w:p>
@@ -800,10 +760,7 @@
     </w:p>
     <w:p>
       <w:r>
-        <w:t xml:space="preserve">Website </w:t>
-      </w:r>
-      <w:r>
-        <w:t>Enquiry</w:t>
+        <w:t>Website Enquiry</w:t>
       </w:r>
       <w:r>
         <w:t xml:space="preserve"> </w:t>

</xml_diff>